<commit_message>
Fixed the error on super wide screens added a row and closed the row div before the brand icons
</commit_message>
<xml_diff>
--- a/Gold Trust Precious Metals 718.docx
+++ b/Gold Trust Precious Metals 718.docx
@@ -300,14 +300,12 @@
         </w:rPr>
         <w:t xml:space="preserve">- </w:t>
       </w:r>
-      <w:bookmarkStart w:id="0" w:name="_GoBack"/>
       <w:r>
         <w:rPr>
           <w:b/>
         </w:rPr>
         <w:t>News</w:t>
       </w:r>
-      <w:bookmarkEnd w:id="0"/>
       <w:r>
         <w:rPr>
           <w:b/>
@@ -887,6 +885,7 @@
         <w:rPr>
           <w:rFonts w:ascii="Times New Roman" w:hAnsi="Times New Roman" w:cs="Times New Roman"/>
           <w:b/>
+          <w:color w:val="FF0000"/>
         </w:rPr>
       </w:pPr>
       <w:r>
@@ -896,35 +895,44 @@
         </w:rPr>
         <w:t>What is a Precious Metals IRA?</w:t>
       </w:r>
+      <w:r>
+        <w:rPr>
+          <w:rFonts w:ascii="Times New Roman" w:hAnsi="Times New Roman" w:cs="Times New Roman"/>
+          <w:b/>
+        </w:rPr>
+        <w:t xml:space="preserve"> </w:t>
+      </w:r>
+      <w:r>
+        <w:rPr>
+          <w:rFonts w:ascii="Times New Roman" w:hAnsi="Times New Roman" w:cs="Times New Roman"/>
+          <w:b/>
+          <w:color w:val="FF0000"/>
+        </w:rPr>
+        <w:t>DONE</w:t>
+      </w:r>
     </w:p>
     <w:p>
       <w:pPr>
         <w:pStyle w:val="NormalWeb"/>
         <w:rPr>
-          <w:sz w:val="22"/>
-          <w:szCs w:val="22"/>
-        </w:rPr>
-      </w:pPr>
-      <w:r>
-        <w:rPr>
-          <w:sz w:val="22"/>
-          <w:szCs w:val="22"/>
-        </w:rPr>
-        <w:t xml:space="preserve">An </w:t>
-      </w:r>
-      <w:r>
-        <w:rPr>
-          <w:sz w:val="22"/>
-          <w:szCs w:val="22"/>
-        </w:rPr>
-        <w:t xml:space="preserve">IRA or other retirement account </w:t>
-      </w:r>
-      <w:r>
-        <w:rPr>
-          <w:sz w:val="22"/>
-          <w:szCs w:val="22"/>
-        </w:rPr>
-        <w:t xml:space="preserve">that is </w:t>
+          <w:color w:val="FF0000"/>
+          <w:sz w:val="22"/>
+          <w:szCs w:val="22"/>
+        </w:rPr>
+      </w:pPr>
+      <w:r>
+        <w:rPr>
+          <w:sz w:val="22"/>
+          <w:szCs w:val="22"/>
+        </w:rPr>
+        <w:t>A Precious Metals IRA is when an IRA or other retirement account</w:t>
+      </w:r>
+      <w:r>
+        <w:rPr>
+          <w:sz w:val="22"/>
+          <w:szCs w:val="22"/>
+        </w:rPr>
+        <w:t xml:space="preserve"> is </w:t>
       </w:r>
       <w:r>
         <w:rPr>
@@ -1033,6 +1041,13 @@
         </w:rPr>
         <w:t xml:space="preserve"> or Silver precious metals IRA – tax free!</w:t>
       </w:r>
+      <w:r>
+        <w:rPr>
+          <w:sz w:val="22"/>
+          <w:szCs w:val="22"/>
+        </w:rPr>
+        <w:t xml:space="preserve"> </w:t>
+      </w:r>
     </w:p>
     <w:p>
       <w:pPr>
@@ -1199,7 +1214,49 @@
           <w:sz w:val="22"/>
           <w:szCs w:val="22"/>
         </w:rPr>
-        <w:t>How Valuable is Gold?</w:t>
+        <w:t xml:space="preserve">How </w:t>
+      </w:r>
+      <w:proofErr w:type="gramStart"/>
+      <w:r>
+        <w:rPr>
+          <w:rFonts w:ascii="Times New Roman" w:hAnsi="Times New Roman" w:cs="Times New Roman"/>
+          <w:b/>
+          <w:color w:val="auto"/>
+          <w:sz w:val="22"/>
+          <w:szCs w:val="22"/>
+        </w:rPr>
+        <w:t>Valuable</w:t>
+      </w:r>
+      <w:proofErr w:type="gramEnd"/>
+      <w:r>
+        <w:rPr>
+          <w:rFonts w:ascii="Times New Roman" w:hAnsi="Times New Roman" w:cs="Times New Roman"/>
+          <w:b/>
+          <w:color w:val="auto"/>
+          <w:sz w:val="22"/>
+          <w:szCs w:val="22"/>
+        </w:rPr>
+        <w:t xml:space="preserve"> is Gold?</w:t>
+      </w:r>
+      <w:r>
+        <w:rPr>
+          <w:rFonts w:ascii="Times New Roman" w:hAnsi="Times New Roman" w:cs="Times New Roman"/>
+          <w:b/>
+          <w:color w:val="auto"/>
+          <w:sz w:val="22"/>
+          <w:szCs w:val="22"/>
+        </w:rPr>
+        <w:t xml:space="preserve"> </w:t>
+      </w:r>
+      <w:r>
+        <w:rPr>
+          <w:rFonts w:ascii="Times New Roman" w:hAnsi="Times New Roman" w:cs="Times New Roman"/>
+          <w:b/>
+          <w:color w:val="FF0000"/>
+          <w:sz w:val="22"/>
+          <w:szCs w:val="22"/>
+        </w:rPr>
+        <w:t>DONE</w:t>
       </w:r>
     </w:p>
     <w:p>
@@ -1238,6 +1295,26 @@
           <w:szCs w:val="22"/>
         </w:rPr>
         <w:t>Why Should I Buy Gold?</w:t>
+      </w:r>
+      <w:r>
+        <w:rPr>
+          <w:rFonts w:ascii="Times New Roman" w:hAnsi="Times New Roman" w:cs="Times New Roman"/>
+          <w:b/>
+          <w:color w:val="auto"/>
+          <w:sz w:val="22"/>
+          <w:szCs w:val="22"/>
+        </w:rPr>
+        <w:t xml:space="preserve"> </w:t>
+      </w:r>
+      <w:r>
+        <w:rPr>
+          <w:rFonts w:ascii="Times New Roman" w:hAnsi="Times New Roman" w:cs="Times New Roman"/>
+          <w:b/>
+          <w:color w:val="FF0000"/>
+          <w:sz w:val="22"/>
+          <w:szCs w:val="22"/>
+        </w:rPr>
+        <w:t>DONE</w:t>
       </w:r>
     </w:p>
     <w:p>
@@ -1729,7 +1806,17 @@
           <w:sz w:val="22"/>
           <w:szCs w:val="22"/>
         </w:rPr>
-        <w:t>Is it east to convert my IRA to Precious Metals?</w:t>
+        <w:t>Is it easy</w:t>
+      </w:r>
+      <w:r>
+        <w:rPr>
+          <w:rFonts w:ascii="Times New Roman" w:hAnsi="Times New Roman" w:cs="Times New Roman"/>
+          <w:b/>
+          <w:color w:val="auto"/>
+          <w:sz w:val="22"/>
+          <w:szCs w:val="22"/>
+        </w:rPr>
+        <w:t xml:space="preserve"> to convert my IRA to Precious Metals?</w:t>
       </w:r>
     </w:p>
     <w:p>
@@ -2846,6 +2933,7 @@
         </w:rPr>
         <w:t xml:space="preserve"> </w:t>
       </w:r>
+      <w:bookmarkStart w:id="0" w:name="_GoBack"/>
       <w:r>
         <w:rPr>
           <w:sz w:val="22"/>
@@ -2868,6 +2956,7 @@
         </w:rPr>
         <w:t xml:space="preserve"> was the U.S. 10-year Treasury hitting the 3% yield level, something it hasn't done since 2014. </w:t>
       </w:r>
+      <w:bookmarkEnd w:id="0"/>
     </w:p>
     <w:p>
       <w:pPr>
@@ -3854,7 +3943,7 @@
   <a:extraClrSchemeLst/>
   <a:extLst>
     <a:ext uri="{05A4C25C-085E-4340-85A3-A5531E510DB2}">
-      <thm15:themeFamily xmlns:thm15="http://schemas.microsoft.com/office/thememl/2012/main" xmlns="" name="Office Theme" id="{62F939B6-93AF-4DB8-9C6B-D6C7DFDC589F}" vid="{4A3C46E8-61CC-4603-A589-7422A47A8E4A}"/>
+      <thm15:themeFamily xmlns="" xmlns:thm15="http://schemas.microsoft.com/office/thememl/2012/main" name="Office Theme" id="{62F939B6-93AF-4DB8-9C6B-D6C7DFDC589F}" vid="{4A3C46E8-61CC-4603-A589-7422A47A8E4A}"/>
     </a:ext>
   </a:extLst>
 </a:theme>

</xml_diff>